<commit_message>
Dodanie wymagań funkcjonalnych do opcji 4. Posty publiczne.
</commit_message>
<xml_diff>
--- a/Lab_1/zad_1_wymagania_funkcjonalne.docx
+++ b/Lab_1/zad_1_wymagania_funkcjonalne.docx
@@ -280,35 +280,7 @@
               <w:rPr>
                 <w:lang w:val="pl-PL"/>
               </w:rPr>
-              <w:t xml:space="preserve">Użytkownik chce uzyskać dostęp do swojego konta na platformie </w:t>
-            </w:r>
-            <w:proofErr w:type="spellStart"/>
-            <w:r>
-              <w:rPr>
-                <w:lang w:val="pl-PL"/>
-              </w:rPr>
-              <w:t>mikrobloga</w:t>
-            </w:r>
-            <w:proofErr w:type="spellEnd"/>
-            <w:r>
-              <w:rPr>
-                <w:lang w:val="pl-PL"/>
-              </w:rPr>
-              <w:t xml:space="preserve">. W tym celu przechodzi do formularza logowania i wprowadza swój login lub adres e-mail oraz hasło. Po wybraniu przycisku „Zaloguj” system weryfikuje poprawność podanych danych uwierzytelniających. Jeżeli dane są prawidłowe, użytkownik zostaje zalogowany i przekierowany na stronę główną </w:t>
-            </w:r>
-            <w:proofErr w:type="spellStart"/>
-            <w:r>
-              <w:rPr>
-                <w:lang w:val="pl-PL"/>
-              </w:rPr>
-              <w:t>mikrobloga</w:t>
-            </w:r>
-            <w:proofErr w:type="spellEnd"/>
-            <w:r>
-              <w:rPr>
-                <w:lang w:val="pl-PL"/>
-              </w:rPr>
-              <w:t>. W przypadku podania nieprawidłowych danych, system odrzuca próbę logowania i wyświetla komunikat informujący o błędnych danych logowania, bez wskazywania, które pole zawierało błąd.</w:t>
+              <w:t>Użytkownik chce uzyskać dostęp do swojego konta na platformie mikrobloga. W tym celu przechodzi do formularza logowania i wprowadza swój login lub adres e-mail oraz hasło. Po wybraniu przycisku „Zaloguj” system weryfikuje poprawność podanych danych uwierzytelniających. Jeżeli dane są prawidłowe, użytkownik zostaje zalogowany i przekierowany na stronę główną mikrobloga. W przypadku podania nieprawidłowych danych, system odrzuca próbę logowania i wyświetla komunikat informujący o błędnych danych logowania, bez wskazywania, które pole zawierało błąd.</w:t>
             </w:r>
           </w:p>
         </w:tc>
@@ -378,22 +350,15 @@
                 <w:lang w:val="pl-PL"/>
               </w:rPr>
             </w:pPr>
-            <w:proofErr w:type="spellStart"/>
-            <w:r>
-              <w:t>Wylogowanie</w:t>
-            </w:r>
-            <w:proofErr w:type="spellEnd"/>
-            <w:r>
-              <w:t xml:space="preserve"> </w:t>
-            </w:r>
-            <w:proofErr w:type="spellStart"/>
+            <w:r>
+              <w:t xml:space="preserve">Wylogowanie </w:t>
+            </w:r>
             <w:r>
               <w:t>u</w:t>
             </w:r>
             <w:r>
               <w:t>żytkownika</w:t>
             </w:r>
-            <w:proofErr w:type="spellEnd"/>
           </w:p>
         </w:tc>
       </w:tr>
@@ -440,13 +405,7 @@
               <w:rPr>
                 <w:lang w:val="pl-PL"/>
               </w:rPr>
-              <w:t>WF-00</w:t>
-            </w:r>
-            <w:r>
-              <w:rPr>
-                <w:lang w:val="pl-PL"/>
-              </w:rPr>
-              <w:t>2</w:t>
+              <w:t>WF-002</w:t>
             </w:r>
           </w:p>
         </w:tc>
@@ -600,16 +559,8 @@
               <w:rPr>
                 <w:lang w:val="pl-PL"/>
               </w:rPr>
-              <w:t xml:space="preserve"> </w:t>
-            </w:r>
-            <w:proofErr w:type="spellStart"/>
-            <w:r>
-              <w:rPr>
-                <w:lang w:val="pl-PL"/>
-              </w:rPr>
-              <w:t>mikrobloga</w:t>
-            </w:r>
-            <w:proofErr w:type="spellEnd"/>
+              <w:t xml:space="preserve"> mikrobloga</w:t>
+            </w:r>
             <w:r>
               <w:rPr>
                 <w:lang w:val="pl-PL"/>
@@ -674,21 +625,7 @@
               <w:rPr>
                 <w:lang w:val="pl-PL"/>
               </w:rPr>
-              <w:t xml:space="preserve">, usuwa dane uwierzytelniające oraz przekierowuje użytkownika na stronę główną </w:t>
-            </w:r>
-            <w:proofErr w:type="spellStart"/>
-            <w:r>
-              <w:rPr>
-                <w:lang w:val="pl-PL"/>
-              </w:rPr>
-              <w:t>mikrobloga</w:t>
-            </w:r>
-            <w:proofErr w:type="spellEnd"/>
-            <w:r>
-              <w:rPr>
-                <w:lang w:val="pl-PL"/>
-              </w:rPr>
-              <w:t xml:space="preserve"> w wersji dla niezalogowanych lub na stronę logowania.</w:t>
+              <w:t>, usuwa dane uwierzytelniające oraz przekierowuje użytkownika na stronę główną mikrobloga w wersji dla niezalogowanych lub na stronę logowania.</w:t>
             </w:r>
           </w:p>
         </w:tc>
@@ -700,6 +637,19 @@
           <w:lang w:val="pl-PL"/>
         </w:rPr>
       </w:pPr>
+    </w:p>
+    <w:p>
+      <w:pPr>
+        <w:rPr>
+          <w:lang w:val="pl-PL"/>
+        </w:rPr>
+      </w:pPr>
+      <w:r>
+        <w:rPr>
+          <w:lang w:val="pl-PL"/>
+        </w:rPr>
+        <w:br w:type="page"/>
+      </w:r>
     </w:p>
     <w:tbl>
       <w:tblPr>
@@ -743,6 +693,7 @@
                 <w:bCs/>
                 <w:lang w:val="pl-PL"/>
               </w:rPr>
+              <w:lastRenderedPageBreak/>
               <w:t>NAZWA</w:t>
             </w:r>
           </w:p>
@@ -758,22 +709,15 @@
                 <w:lang w:val="pl-PL"/>
               </w:rPr>
             </w:pPr>
-            <w:proofErr w:type="spellStart"/>
-            <w:r>
-              <w:t>Resetowanie</w:t>
-            </w:r>
-            <w:proofErr w:type="spellEnd"/>
-            <w:r>
-              <w:t xml:space="preserve"> </w:t>
-            </w:r>
-            <w:proofErr w:type="spellStart"/>
+            <w:r>
+              <w:t xml:space="preserve">Resetowanie </w:t>
+            </w:r>
             <w:r>
               <w:t>h</w:t>
             </w:r>
             <w:r>
               <w:t>asła</w:t>
             </w:r>
-            <w:proofErr w:type="spellEnd"/>
           </w:p>
         </w:tc>
       </w:tr>
@@ -820,13 +764,7 @@
               <w:rPr>
                 <w:lang w:val="pl-PL"/>
               </w:rPr>
-              <w:t>WF-00</w:t>
-            </w:r>
-            <w:r>
-              <w:rPr>
-                <w:lang w:val="pl-PL"/>
-              </w:rPr>
-              <w:t>3</w:t>
+              <w:t>WF-003</w:t>
             </w:r>
           </w:p>
         </w:tc>
@@ -974,88 +912,915 @@
               <w:rPr>
                 <w:lang w:val="pl-PL"/>
               </w:rPr>
+              <w:t xml:space="preserve">Użytkownik </w:t>
+            </w:r>
+            <w:r>
+              <w:rPr>
+                <w:lang w:val="pl-PL"/>
+              </w:rPr>
+              <w:t xml:space="preserve">mikrobloga </w:t>
+            </w:r>
+            <w:r>
+              <w:rPr>
+                <w:lang w:val="pl-PL"/>
+              </w:rPr>
+              <w:t>zapomniał hasła i ch</w:t>
+            </w:r>
+            <w:r>
+              <w:rPr>
+                <w:lang w:val="pl-PL"/>
+              </w:rPr>
+              <w:t>ciałby</w:t>
+            </w:r>
+            <w:r>
+              <w:rPr>
+                <w:lang w:val="pl-PL"/>
+              </w:rPr>
+              <w:t xml:space="preserve"> odzyskać dostęp do swojego konta. Na stronie logowania wybiera opcję „Nie pamiętam hasła”.</w:t>
+            </w:r>
+            <w:r>
+              <w:rPr>
+                <w:lang w:val="pl-PL"/>
+              </w:rPr>
+              <w:t xml:space="preserve"> Następnie s</w:t>
+            </w:r>
+            <w:r>
+              <w:rPr>
+                <w:lang w:val="pl-PL"/>
+              </w:rPr>
+              <w:t xml:space="preserve">ystem przekierowuje użytkownika do formularza, w którym należy podać adres e-mail </w:t>
+            </w:r>
+            <w:r>
+              <w:rPr>
+                <w:lang w:val="pl-PL"/>
+              </w:rPr>
+              <w:t>podany podczas rejestracji na stronie</w:t>
+            </w:r>
+            <w:r>
+              <w:rPr>
+                <w:lang w:val="pl-PL"/>
+              </w:rPr>
+              <w:t xml:space="preserve">. Po wysłaniu formularza system </w:t>
+            </w:r>
+            <w:r>
+              <w:rPr>
+                <w:lang w:val="pl-PL"/>
+              </w:rPr>
+              <w:t>sprawdzi</w:t>
+            </w:r>
+            <w:r>
+              <w:rPr>
+                <w:lang w:val="pl-PL"/>
+              </w:rPr>
+              <w:t xml:space="preserve">, czy podany adres istnieje w bazie użytkowników. Jeśli adres jest prawidłowy, system wysyła na niego wiadomość e-mail zawierającą unikalny link umożliwiający zresetowanie hasła. W przypadku podania </w:t>
+            </w:r>
+            <w:r>
+              <w:rPr>
+                <w:lang w:val="pl-PL"/>
+              </w:rPr>
+              <w:t xml:space="preserve">adresu email, który nie znajduje się w bazie, </w:t>
+            </w:r>
+            <w:r>
+              <w:rPr>
+                <w:lang w:val="pl-PL"/>
+              </w:rPr>
+              <w:t>system wyświetla komunikat informujący o błędnym adresie e-mail.</w:t>
+            </w:r>
+          </w:p>
+        </w:tc>
+      </w:tr>
+    </w:tbl>
+    <w:p>
+      <w:pPr>
+        <w:rPr>
+          <w:lang w:val="pl-PL"/>
+        </w:rPr>
+      </w:pPr>
+    </w:p>
+    <w:tbl>
+      <w:tblPr>
+        <w:tblStyle w:val="TableGrid"/>
+        <w:tblW w:w="0" w:type="auto"/>
+        <w:tblBorders>
+          <w:top w:val="single" w:sz="6" w:space="0" w:color="auto"/>
+          <w:left w:val="single" w:sz="6" w:space="0" w:color="auto"/>
+          <w:bottom w:val="single" w:sz="6" w:space="0" w:color="auto"/>
+          <w:right w:val="single" w:sz="6" w:space="0" w:color="auto"/>
+          <w:insideH w:val="single" w:sz="4" w:space="0" w:color="000000" w:themeColor="text1"/>
+          <w:insideV w:val="single" w:sz="4" w:space="0" w:color="000000" w:themeColor="text1"/>
+        </w:tblBorders>
+        <w:tblLayout w:type="fixed"/>
+        <w:tblLook w:val="04A0" w:firstRow="1" w:lastRow="0" w:firstColumn="1" w:lastColumn="0" w:noHBand="0" w:noVBand="1"/>
+      </w:tblPr>
+      <w:tblGrid>
+        <w:gridCol w:w="1665"/>
+        <w:gridCol w:w="7650"/>
+      </w:tblGrid>
+      <w:tr>
+        <w:trPr>
+          <w:trHeight w:val="300"/>
+        </w:trPr>
+        <w:tc>
+          <w:tcPr>
+            <w:tcW w:w="1665" w:type="dxa"/>
+            <w:tcBorders>
+              <w:top w:val="single" w:sz="12" w:space="0" w:color="auto"/>
+              <w:left w:val="single" w:sz="12" w:space="0" w:color="auto"/>
+              <w:bottom w:val="single" w:sz="12" w:space="0" w:color="auto"/>
+              <w:right w:val="single" w:sz="12" w:space="0" w:color="auto"/>
+            </w:tcBorders>
+            <w:shd w:val="clear" w:color="auto" w:fill="D9D9D9" w:themeFill="background1" w:themeFillShade="D9"/>
+            <w:tcMar>
+              <w:left w:w="105" w:type="dxa"/>
+              <w:right w:w="105" w:type="dxa"/>
+            </w:tcMar>
+          </w:tcPr>
+          <w:p>
+            <w:pPr>
+              <w:spacing w:line="276" w:lineRule="auto"/>
+              <w:jc w:val="right"/>
+              <w:rPr>
+                <w:rFonts w:ascii="Tahoma" w:eastAsia="Tahoma" w:hAnsi="Tahoma" w:cs="Tahoma"/>
+                <w:color w:val="000000" w:themeColor="text1"/>
+              </w:rPr>
+            </w:pPr>
+            <w:r>
+              <w:rPr>
+                <w:rFonts w:ascii="Tahoma" w:eastAsia="Tahoma" w:hAnsi="Tahoma" w:cs="Tahoma"/>
+                <w:b/>
+                <w:bCs/>
+                <w:color w:val="000000" w:themeColor="text1"/>
+                <w:lang w:val="pl-PL"/>
+              </w:rPr>
+              <w:t>NAZWA</w:t>
+            </w:r>
+          </w:p>
+        </w:tc>
+        <w:tc>
+          <w:tcPr>
+            <w:tcW w:w="7650" w:type="dxa"/>
+            <w:tcBorders>
+              <w:top w:val="single" w:sz="12" w:space="0" w:color="auto"/>
+              <w:left w:val="single" w:sz="12" w:space="0" w:color="auto"/>
+              <w:bottom w:val="single" w:sz="12" w:space="0" w:color="auto"/>
+              <w:right w:val="single" w:sz="12" w:space="0" w:color="auto"/>
+            </w:tcBorders>
+            <w:tcMar>
+              <w:left w:w="105" w:type="dxa"/>
+              <w:right w:w="105" w:type="dxa"/>
+            </w:tcMar>
+          </w:tcPr>
+          <w:p>
+            <w:pPr>
+              <w:spacing w:line="276" w:lineRule="auto"/>
+            </w:pPr>
+            <w:r>
+              <w:rPr>
+                <w:rFonts w:ascii="Aptos" w:eastAsia="Aptos" w:hAnsi="Aptos" w:cs="Aptos"/>
+                <w:lang w:val="pl-PL"/>
+              </w:rPr>
+              <w:t xml:space="preserve">Wyświetlanie </w:t>
+            </w:r>
+            <w:r>
+              <w:rPr>
+                <w:rFonts w:ascii="Aptos" w:eastAsia="Aptos" w:hAnsi="Aptos" w:cs="Aptos"/>
+                <w:lang w:val="pl-PL"/>
+              </w:rPr>
+              <w:t>p</w:t>
+            </w:r>
+            <w:r>
+              <w:rPr>
+                <w:rFonts w:ascii="Aptos" w:eastAsia="Aptos" w:hAnsi="Aptos" w:cs="Aptos"/>
+                <w:lang w:val="pl-PL"/>
+              </w:rPr>
+              <w:t xml:space="preserve">ublicznych </w:t>
+            </w:r>
+            <w:r>
+              <w:rPr>
+                <w:rFonts w:ascii="Aptos" w:eastAsia="Aptos" w:hAnsi="Aptos" w:cs="Aptos"/>
+                <w:lang w:val="pl-PL"/>
+              </w:rPr>
+              <w:t>p</w:t>
+            </w:r>
+            <w:r>
+              <w:rPr>
+                <w:rFonts w:ascii="Aptos" w:eastAsia="Aptos" w:hAnsi="Aptos" w:cs="Aptos"/>
+                <w:lang w:val="pl-PL"/>
+              </w:rPr>
+              <w:t>ostów</w:t>
+            </w:r>
+          </w:p>
+        </w:tc>
+      </w:tr>
+      <w:tr>
+        <w:trPr>
+          <w:trHeight w:val="300"/>
+        </w:trPr>
+        <w:tc>
+          <w:tcPr>
+            <w:tcW w:w="1665" w:type="dxa"/>
+            <w:tcBorders>
+              <w:top w:val="single" w:sz="12" w:space="0" w:color="auto"/>
+              <w:left w:val="single" w:sz="12" w:space="0" w:color="auto"/>
+              <w:bottom w:val="single" w:sz="12" w:space="0" w:color="auto"/>
+              <w:right w:val="single" w:sz="12" w:space="0" w:color="auto"/>
+            </w:tcBorders>
+            <w:shd w:val="clear" w:color="auto" w:fill="D9D9D9" w:themeFill="background1" w:themeFillShade="D9"/>
+            <w:tcMar>
+              <w:left w:w="105" w:type="dxa"/>
+              <w:right w:w="105" w:type="dxa"/>
+            </w:tcMar>
+          </w:tcPr>
+          <w:p>
+            <w:pPr>
+              <w:spacing w:line="276" w:lineRule="auto"/>
+              <w:jc w:val="right"/>
+              <w:rPr>
+                <w:rFonts w:ascii="Tahoma" w:eastAsia="Tahoma" w:hAnsi="Tahoma" w:cs="Tahoma"/>
+                <w:color w:val="000000" w:themeColor="text1"/>
+              </w:rPr>
+            </w:pPr>
+            <w:r>
+              <w:rPr>
+                <w:rFonts w:ascii="Tahoma" w:eastAsia="Tahoma" w:hAnsi="Tahoma" w:cs="Tahoma"/>
+                <w:b/>
+                <w:bCs/>
+                <w:color w:val="000000" w:themeColor="text1"/>
+                <w:lang w:val="pl-PL"/>
+              </w:rPr>
+              <w:t>ID</w:t>
+            </w:r>
+          </w:p>
+        </w:tc>
+        <w:tc>
+          <w:tcPr>
+            <w:tcW w:w="7650" w:type="dxa"/>
+            <w:tcBorders>
+              <w:top w:val="single" w:sz="12" w:space="0" w:color="auto"/>
+              <w:left w:val="single" w:sz="12" w:space="0" w:color="auto"/>
+              <w:bottom w:val="single" w:sz="12" w:space="0" w:color="auto"/>
+              <w:right w:val="single" w:sz="12" w:space="0" w:color="auto"/>
+            </w:tcBorders>
+            <w:tcMar>
+              <w:left w:w="105" w:type="dxa"/>
+              <w:right w:w="105" w:type="dxa"/>
+            </w:tcMar>
+          </w:tcPr>
+          <w:p>
+            <w:pPr>
+              <w:spacing w:line="276" w:lineRule="auto"/>
+              <w:rPr>
+                <w:rFonts w:ascii="Aptos" w:eastAsia="Aptos" w:hAnsi="Aptos" w:cs="Aptos"/>
+                <w:color w:val="000000" w:themeColor="text1"/>
+              </w:rPr>
+            </w:pPr>
+            <w:r>
+              <w:rPr>
+                <w:rFonts w:ascii="Aptos" w:eastAsia="Aptos" w:hAnsi="Aptos" w:cs="Aptos"/>
+                <w:color w:val="000000" w:themeColor="text1"/>
+                <w:lang w:val="pl-PL"/>
+              </w:rPr>
+              <w:t>WF-00</w:t>
+            </w:r>
+            <w:r>
+              <w:rPr>
+                <w:rFonts w:ascii="Aptos" w:eastAsia="Aptos" w:hAnsi="Aptos" w:cs="Aptos"/>
+                <w:color w:val="000000" w:themeColor="text1"/>
+                <w:lang w:val="pl-PL"/>
+              </w:rPr>
+              <w:t>4</w:t>
+            </w:r>
+          </w:p>
+        </w:tc>
+      </w:tr>
+      <w:tr>
+        <w:trPr>
+          <w:trHeight w:val="300"/>
+        </w:trPr>
+        <w:tc>
+          <w:tcPr>
+            <w:tcW w:w="1665" w:type="dxa"/>
+            <w:tcBorders>
+              <w:top w:val="single" w:sz="12" w:space="0" w:color="auto"/>
+              <w:left w:val="single" w:sz="12" w:space="0" w:color="auto"/>
+              <w:bottom w:val="single" w:sz="12" w:space="0" w:color="auto"/>
+              <w:right w:val="single" w:sz="12" w:space="0" w:color="auto"/>
+            </w:tcBorders>
+            <w:shd w:val="clear" w:color="auto" w:fill="D9D9D9" w:themeFill="background1" w:themeFillShade="D9"/>
+            <w:tcMar>
+              <w:left w:w="105" w:type="dxa"/>
+              <w:right w:w="105" w:type="dxa"/>
+            </w:tcMar>
+          </w:tcPr>
+          <w:p>
+            <w:pPr>
+              <w:spacing w:line="276" w:lineRule="auto"/>
+              <w:jc w:val="right"/>
+              <w:rPr>
+                <w:rFonts w:ascii="Tahoma" w:eastAsia="Tahoma" w:hAnsi="Tahoma" w:cs="Tahoma"/>
+                <w:color w:val="000000" w:themeColor="text1"/>
+              </w:rPr>
+            </w:pPr>
+            <w:r>
+              <w:rPr>
+                <w:rFonts w:ascii="Tahoma" w:eastAsia="Tahoma" w:hAnsi="Tahoma" w:cs="Tahoma"/>
+                <w:b/>
+                <w:bCs/>
+                <w:color w:val="000000" w:themeColor="text1"/>
+                <w:lang w:val="pl-PL"/>
+              </w:rPr>
+              <w:t>PRZYPADEK UŻYCIA</w:t>
+            </w:r>
+          </w:p>
+        </w:tc>
+        <w:tc>
+          <w:tcPr>
+            <w:tcW w:w="7650" w:type="dxa"/>
+            <w:tcBorders>
+              <w:top w:val="single" w:sz="12" w:space="0" w:color="auto"/>
+              <w:left w:val="single" w:sz="12" w:space="0" w:color="auto"/>
+              <w:bottom w:val="single" w:sz="12" w:space="0" w:color="auto"/>
+              <w:right w:val="single" w:sz="12" w:space="0" w:color="auto"/>
+            </w:tcBorders>
+            <w:tcMar>
+              <w:left w:w="105" w:type="dxa"/>
+              <w:right w:w="105" w:type="dxa"/>
+            </w:tcMar>
+          </w:tcPr>
+          <w:p>
+            <w:pPr>
+              <w:spacing w:line="276" w:lineRule="auto"/>
+              <w:rPr>
+                <w:rFonts w:ascii="Aptos" w:eastAsia="Aptos" w:hAnsi="Aptos" w:cs="Aptos"/>
+                <w:color w:val="000000" w:themeColor="text1"/>
+              </w:rPr>
+            </w:pPr>
+            <w:r>
+              <w:rPr>
+                <w:rFonts w:ascii="Aptos" w:eastAsia="Aptos" w:hAnsi="Aptos" w:cs="Aptos"/>
+                <w:color w:val="000000" w:themeColor="text1"/>
+                <w:lang w:val="pl-PL"/>
+              </w:rPr>
+              <w:t>Niezbędny</w:t>
+            </w:r>
+          </w:p>
+        </w:tc>
+      </w:tr>
+      <w:tr>
+        <w:trPr>
+          <w:trHeight w:val="300"/>
+        </w:trPr>
+        <w:tc>
+          <w:tcPr>
+            <w:tcW w:w="1665" w:type="dxa"/>
+            <w:tcBorders>
+              <w:top w:val="single" w:sz="12" w:space="0" w:color="auto"/>
+              <w:left w:val="single" w:sz="12" w:space="0" w:color="auto"/>
+              <w:bottom w:val="single" w:sz="12" w:space="0" w:color="auto"/>
+              <w:right w:val="single" w:sz="12" w:space="0" w:color="auto"/>
+            </w:tcBorders>
+            <w:shd w:val="clear" w:color="auto" w:fill="D9D9D9" w:themeFill="background1" w:themeFillShade="D9"/>
+            <w:tcMar>
+              <w:left w:w="105" w:type="dxa"/>
+              <w:right w:w="105" w:type="dxa"/>
+            </w:tcMar>
+          </w:tcPr>
+          <w:p>
+            <w:pPr>
+              <w:spacing w:line="276" w:lineRule="auto"/>
+              <w:jc w:val="right"/>
+              <w:rPr>
+                <w:rFonts w:ascii="Tahoma" w:eastAsia="Tahoma" w:hAnsi="Tahoma" w:cs="Tahoma"/>
+                <w:color w:val="000000" w:themeColor="text1"/>
+              </w:rPr>
+            </w:pPr>
+            <w:r>
+              <w:rPr>
+                <w:rFonts w:ascii="Tahoma" w:eastAsia="Tahoma" w:hAnsi="Tahoma" w:cs="Tahoma"/>
+                <w:b/>
+                <w:bCs/>
+                <w:color w:val="000000" w:themeColor="text1"/>
+                <w:lang w:val="pl-PL"/>
+              </w:rPr>
+              <w:t>PRIORYTET</w:t>
+            </w:r>
+          </w:p>
+        </w:tc>
+        <w:tc>
+          <w:tcPr>
+            <w:tcW w:w="7650" w:type="dxa"/>
+            <w:tcBorders>
+              <w:top w:val="single" w:sz="12" w:space="0" w:color="auto"/>
+              <w:left w:val="single" w:sz="12" w:space="0" w:color="auto"/>
+              <w:bottom w:val="single" w:sz="12" w:space="0" w:color="auto"/>
+              <w:right w:val="single" w:sz="12" w:space="0" w:color="auto"/>
+            </w:tcBorders>
+            <w:tcMar>
+              <w:left w:w="105" w:type="dxa"/>
+              <w:right w:w="105" w:type="dxa"/>
+            </w:tcMar>
+          </w:tcPr>
+          <w:p>
+            <w:pPr>
+              <w:spacing w:line="276" w:lineRule="auto"/>
+              <w:rPr>
+                <w:rFonts w:ascii="Aptos" w:eastAsia="Aptos" w:hAnsi="Aptos" w:cs="Aptos"/>
+                <w:color w:val="000000" w:themeColor="text1"/>
+              </w:rPr>
+            </w:pPr>
+            <w:r>
+              <w:rPr>
+                <w:rFonts w:ascii="Aptos" w:eastAsia="Aptos" w:hAnsi="Aptos" w:cs="Aptos"/>
+                <w:color w:val="000000" w:themeColor="text1"/>
+                <w:lang w:val="pl-PL"/>
+              </w:rPr>
+              <w:t>Wysoki</w:t>
+            </w:r>
+          </w:p>
+        </w:tc>
+      </w:tr>
+      <w:tr>
+        <w:trPr>
+          <w:trHeight w:val="300"/>
+        </w:trPr>
+        <w:tc>
+          <w:tcPr>
+            <w:tcW w:w="9315" w:type="dxa"/>
+            <w:gridSpan w:val="2"/>
+            <w:tcBorders>
+              <w:top w:val="single" w:sz="12" w:space="0" w:color="auto"/>
+              <w:left w:val="single" w:sz="12" w:space="0" w:color="auto"/>
+              <w:bottom w:val="single" w:sz="12" w:space="0" w:color="auto"/>
+              <w:right w:val="single" w:sz="12" w:space="0" w:color="auto"/>
+            </w:tcBorders>
+            <w:shd w:val="clear" w:color="auto" w:fill="D9D9D9" w:themeFill="background1" w:themeFillShade="D9"/>
+            <w:tcMar>
+              <w:left w:w="105" w:type="dxa"/>
+              <w:right w:w="105" w:type="dxa"/>
+            </w:tcMar>
+          </w:tcPr>
+          <w:p>
+            <w:pPr>
+              <w:spacing w:line="276" w:lineRule="auto"/>
+              <w:jc w:val="center"/>
+              <w:rPr>
+                <w:rFonts w:ascii="Tahoma" w:eastAsia="Tahoma" w:hAnsi="Tahoma" w:cs="Tahoma"/>
+                <w:color w:val="000000" w:themeColor="text1"/>
+              </w:rPr>
+            </w:pPr>
+            <w:r>
+              <w:rPr>
+                <w:rFonts w:ascii="Tahoma" w:eastAsia="Tahoma" w:hAnsi="Tahoma" w:cs="Tahoma"/>
+                <w:b/>
+                <w:bCs/>
+                <w:color w:val="000000" w:themeColor="text1"/>
+                <w:lang w:val="pl-PL"/>
+              </w:rPr>
+              <w:t>OPIS</w:t>
+            </w:r>
+          </w:p>
+        </w:tc>
+      </w:tr>
+      <w:tr>
+        <w:trPr>
+          <w:trHeight w:val="300"/>
+        </w:trPr>
+        <w:tc>
+          <w:tcPr>
+            <w:tcW w:w="9315" w:type="dxa"/>
+            <w:gridSpan w:val="2"/>
+            <w:tcBorders>
+              <w:top w:val="single" w:sz="12" w:space="0" w:color="auto"/>
+              <w:left w:val="single" w:sz="12" w:space="0" w:color="auto"/>
+              <w:bottom w:val="single" w:sz="12" w:space="0" w:color="auto"/>
+              <w:right w:val="single" w:sz="12" w:space="0" w:color="auto"/>
+            </w:tcBorders>
+            <w:tcMar>
+              <w:left w:w="105" w:type="dxa"/>
+              <w:right w:w="105" w:type="dxa"/>
+            </w:tcMar>
+          </w:tcPr>
+          <w:p>
+            <w:pPr>
+              <w:spacing w:line="360" w:lineRule="auto"/>
+              <w:rPr>
+                <w:rFonts w:ascii="Aptos" w:eastAsia="Aptos" w:hAnsi="Aptos" w:cs="Aptos"/>
+                <w:color w:val="000000" w:themeColor="text1"/>
+                <w:lang w:val="pl-PL"/>
+              </w:rPr>
+            </w:pPr>
+            <w:r>
+              <w:rPr>
+                <w:rFonts w:ascii="Aptos" w:eastAsia="Aptos" w:hAnsi="Aptos" w:cs="Aptos"/>
+                <w:lang w:val="pl-PL"/>
+              </w:rPr>
+              <w:t>Użytkownik wchodzi na stronę główną mikrobloga, aby przeglądać najnowsze publiczne posty wszystkich użytkowników. System wyświetla listę postów w kolejności chronologicznej (od najnowszego do najstarszego). Każdy post zawiera treść, nazwę użytkownika, datę i godzinę publikacji oraz opcjonalnie załączniki (np. zdjęcia).</w:t>
+            </w:r>
+          </w:p>
+        </w:tc>
+      </w:tr>
+    </w:tbl>
+    <w:p>
+      <w:pPr>
+        <w:rPr>
+          <w:lang w:val="pl-PL"/>
+        </w:rPr>
+      </w:pPr>
+    </w:p>
+    <w:p>
+      <w:r>
+        <w:br w:type="page"/>
+      </w:r>
+    </w:p>
+    <w:tbl>
+      <w:tblPr>
+        <w:tblStyle w:val="TableGrid"/>
+        <w:tblW w:w="0" w:type="auto"/>
+        <w:tblBorders>
+          <w:top w:val="single" w:sz="6" w:space="0" w:color="auto"/>
+          <w:left w:val="single" w:sz="6" w:space="0" w:color="auto"/>
+          <w:bottom w:val="single" w:sz="6" w:space="0" w:color="auto"/>
+          <w:right w:val="single" w:sz="6" w:space="0" w:color="auto"/>
+          <w:insideH w:val="single" w:sz="4" w:space="0" w:color="000000" w:themeColor="text1"/>
+          <w:insideV w:val="single" w:sz="4" w:space="0" w:color="000000" w:themeColor="text1"/>
+        </w:tblBorders>
+        <w:tblLayout w:type="fixed"/>
+        <w:tblLook w:val="04A0" w:firstRow="1" w:lastRow="0" w:firstColumn="1" w:lastColumn="0" w:noHBand="0" w:noVBand="1"/>
+      </w:tblPr>
+      <w:tblGrid>
+        <w:gridCol w:w="1665"/>
+        <w:gridCol w:w="7650"/>
+      </w:tblGrid>
+      <w:tr>
+        <w:trPr>
+          <w:trHeight w:val="300"/>
+        </w:trPr>
+        <w:tc>
+          <w:tcPr>
+            <w:tcW w:w="1665" w:type="dxa"/>
+            <w:tcBorders>
+              <w:top w:val="single" w:sz="12" w:space="0" w:color="auto"/>
+              <w:left w:val="single" w:sz="12" w:space="0" w:color="auto"/>
+              <w:bottom w:val="single" w:sz="12" w:space="0" w:color="auto"/>
+              <w:right w:val="single" w:sz="12" w:space="0" w:color="auto"/>
+            </w:tcBorders>
+            <w:shd w:val="clear" w:color="auto" w:fill="D9D9D9" w:themeFill="background1" w:themeFillShade="D9"/>
+            <w:tcMar>
+              <w:left w:w="105" w:type="dxa"/>
+              <w:right w:w="105" w:type="dxa"/>
+            </w:tcMar>
+          </w:tcPr>
+          <w:p>
+            <w:pPr>
+              <w:spacing w:line="276" w:lineRule="auto"/>
+              <w:jc w:val="right"/>
+              <w:rPr>
+                <w:rFonts w:ascii="Tahoma" w:eastAsia="Tahoma" w:hAnsi="Tahoma" w:cs="Tahoma"/>
+                <w:color w:val="000000" w:themeColor="text1"/>
+              </w:rPr>
+            </w:pPr>
+            <w:r>
+              <w:rPr>
+                <w:rFonts w:ascii="Tahoma" w:eastAsia="Tahoma" w:hAnsi="Tahoma" w:cs="Tahoma"/>
+                <w:b/>
+                <w:bCs/>
+                <w:color w:val="000000" w:themeColor="text1"/>
+                <w:lang w:val="pl-PL"/>
+              </w:rPr>
               <w:lastRenderedPageBreak/>
-              <w:t xml:space="preserve">Użytkownik </w:t>
-            </w:r>
-            <w:proofErr w:type="spellStart"/>
-            <w:r>
-              <w:rPr>
-                <w:lang w:val="pl-PL"/>
-              </w:rPr>
-              <w:t>mikrobloga</w:t>
-            </w:r>
-            <w:proofErr w:type="spellEnd"/>
-            <w:r>
-              <w:rPr>
-                <w:lang w:val="pl-PL"/>
-              </w:rPr>
-              <w:t xml:space="preserve"> </w:t>
-            </w:r>
-            <w:r>
-              <w:rPr>
-                <w:lang w:val="pl-PL"/>
-              </w:rPr>
-              <w:t>zapomniał hasła i ch</w:t>
-            </w:r>
-            <w:r>
-              <w:rPr>
-                <w:lang w:val="pl-PL"/>
-              </w:rPr>
-              <w:t>ciałby</w:t>
-            </w:r>
-            <w:r>
-              <w:rPr>
-                <w:lang w:val="pl-PL"/>
-              </w:rPr>
-              <w:t xml:space="preserve"> odzyskać dostęp do swojego konta. Na stronie logowania wybiera opcję „Nie pamiętam hasła”.</w:t>
-            </w:r>
-            <w:r>
-              <w:rPr>
-                <w:lang w:val="pl-PL"/>
-              </w:rPr>
-              <w:t xml:space="preserve"> Następnie s</w:t>
-            </w:r>
-            <w:r>
-              <w:rPr>
-                <w:lang w:val="pl-PL"/>
-              </w:rPr>
-              <w:t xml:space="preserve">ystem przekierowuje użytkownika do formularza, w którym należy podać adres e-mail </w:t>
-            </w:r>
-            <w:r>
-              <w:rPr>
-                <w:lang w:val="pl-PL"/>
-              </w:rPr>
-              <w:t>podany podczas rejestracji na stronie</w:t>
-            </w:r>
-            <w:r>
-              <w:rPr>
-                <w:lang w:val="pl-PL"/>
-              </w:rPr>
-              <w:t xml:space="preserve">. Po wysłaniu formularza system </w:t>
-            </w:r>
-            <w:r>
-              <w:rPr>
-                <w:lang w:val="pl-PL"/>
-              </w:rPr>
-              <w:t>sprawdzi</w:t>
-            </w:r>
-            <w:r>
-              <w:rPr>
-                <w:lang w:val="pl-PL"/>
-              </w:rPr>
-              <w:t xml:space="preserve">, czy podany adres istnieje w bazie użytkowników. Jeśli adres jest prawidłowy, system wysyła na niego wiadomość e-mail zawierającą unikalny link umożliwiający zresetowanie hasła. W przypadku podania </w:t>
-            </w:r>
-            <w:r>
-              <w:rPr>
-                <w:lang w:val="pl-PL"/>
-              </w:rPr>
-              <w:t xml:space="preserve">adresu email, który nie znajduje się w bazie, </w:t>
-            </w:r>
-            <w:r>
-              <w:rPr>
-                <w:lang w:val="pl-PL"/>
-              </w:rPr>
-              <w:t>system wyświetla komunikat informujący o błędnym adresie e-mail.</w:t>
+              <w:t>NAZWA</w:t>
+            </w:r>
+          </w:p>
+        </w:tc>
+        <w:tc>
+          <w:tcPr>
+            <w:tcW w:w="7650" w:type="dxa"/>
+            <w:tcBorders>
+              <w:top w:val="single" w:sz="12" w:space="0" w:color="auto"/>
+              <w:left w:val="single" w:sz="12" w:space="0" w:color="auto"/>
+              <w:bottom w:val="single" w:sz="12" w:space="0" w:color="auto"/>
+              <w:right w:val="single" w:sz="12" w:space="0" w:color="auto"/>
+            </w:tcBorders>
+            <w:tcMar>
+              <w:left w:w="105" w:type="dxa"/>
+              <w:right w:w="105" w:type="dxa"/>
+            </w:tcMar>
+          </w:tcPr>
+          <w:p>
+            <w:pPr>
+              <w:spacing w:line="276" w:lineRule="auto"/>
+            </w:pPr>
+            <w:r>
+              <w:rPr>
+                <w:rFonts w:ascii="Aptos" w:eastAsia="Aptos" w:hAnsi="Aptos" w:cs="Aptos"/>
+                <w:lang w:val="pl-PL"/>
+              </w:rPr>
+              <w:t>Tworzenie Nowego Postu</w:t>
+            </w:r>
+          </w:p>
+        </w:tc>
+      </w:tr>
+      <w:tr>
+        <w:trPr>
+          <w:trHeight w:val="300"/>
+        </w:trPr>
+        <w:tc>
+          <w:tcPr>
+            <w:tcW w:w="1665" w:type="dxa"/>
+            <w:tcBorders>
+              <w:top w:val="single" w:sz="12" w:space="0" w:color="auto"/>
+              <w:left w:val="single" w:sz="12" w:space="0" w:color="auto"/>
+              <w:bottom w:val="single" w:sz="12" w:space="0" w:color="auto"/>
+              <w:right w:val="single" w:sz="12" w:space="0" w:color="auto"/>
+            </w:tcBorders>
+            <w:shd w:val="clear" w:color="auto" w:fill="D9D9D9" w:themeFill="background1" w:themeFillShade="D9"/>
+            <w:tcMar>
+              <w:left w:w="105" w:type="dxa"/>
+              <w:right w:w="105" w:type="dxa"/>
+            </w:tcMar>
+          </w:tcPr>
+          <w:p>
+            <w:pPr>
+              <w:spacing w:line="276" w:lineRule="auto"/>
+              <w:jc w:val="right"/>
+              <w:rPr>
+                <w:rFonts w:ascii="Tahoma" w:eastAsia="Tahoma" w:hAnsi="Tahoma" w:cs="Tahoma"/>
+                <w:color w:val="000000" w:themeColor="text1"/>
+              </w:rPr>
+            </w:pPr>
+            <w:r>
+              <w:rPr>
+                <w:rFonts w:ascii="Tahoma" w:eastAsia="Tahoma" w:hAnsi="Tahoma" w:cs="Tahoma"/>
+                <w:b/>
+                <w:bCs/>
+                <w:color w:val="000000" w:themeColor="text1"/>
+                <w:lang w:val="pl-PL"/>
+              </w:rPr>
+              <w:t>ID</w:t>
+            </w:r>
+          </w:p>
+        </w:tc>
+        <w:tc>
+          <w:tcPr>
+            <w:tcW w:w="7650" w:type="dxa"/>
+            <w:tcBorders>
+              <w:top w:val="single" w:sz="12" w:space="0" w:color="auto"/>
+              <w:left w:val="single" w:sz="12" w:space="0" w:color="auto"/>
+              <w:bottom w:val="single" w:sz="12" w:space="0" w:color="auto"/>
+              <w:right w:val="single" w:sz="12" w:space="0" w:color="auto"/>
+            </w:tcBorders>
+            <w:tcMar>
+              <w:left w:w="105" w:type="dxa"/>
+              <w:right w:w="105" w:type="dxa"/>
+            </w:tcMar>
+          </w:tcPr>
+          <w:p>
+            <w:pPr>
+              <w:spacing w:line="276" w:lineRule="auto"/>
+              <w:rPr>
+                <w:rFonts w:ascii="Aptos" w:eastAsia="Aptos" w:hAnsi="Aptos" w:cs="Aptos"/>
+                <w:color w:val="000000" w:themeColor="text1"/>
+              </w:rPr>
+            </w:pPr>
+            <w:r>
+              <w:rPr>
+                <w:rFonts w:ascii="Aptos" w:eastAsia="Aptos" w:hAnsi="Aptos" w:cs="Aptos"/>
+                <w:color w:val="000000" w:themeColor="text1"/>
+                <w:lang w:val="pl-PL"/>
+              </w:rPr>
+              <w:t>WF-00</w:t>
+            </w:r>
+            <w:r>
+              <w:rPr>
+                <w:rFonts w:ascii="Aptos" w:eastAsia="Aptos" w:hAnsi="Aptos" w:cs="Aptos"/>
+                <w:color w:val="000000" w:themeColor="text1"/>
+                <w:lang w:val="pl-PL"/>
+              </w:rPr>
+              <w:t>5</w:t>
+            </w:r>
+          </w:p>
+        </w:tc>
+      </w:tr>
+      <w:tr>
+        <w:trPr>
+          <w:trHeight w:val="300"/>
+        </w:trPr>
+        <w:tc>
+          <w:tcPr>
+            <w:tcW w:w="1665" w:type="dxa"/>
+            <w:tcBorders>
+              <w:top w:val="single" w:sz="12" w:space="0" w:color="auto"/>
+              <w:left w:val="single" w:sz="12" w:space="0" w:color="auto"/>
+              <w:bottom w:val="single" w:sz="12" w:space="0" w:color="auto"/>
+              <w:right w:val="single" w:sz="12" w:space="0" w:color="auto"/>
+            </w:tcBorders>
+            <w:shd w:val="clear" w:color="auto" w:fill="D9D9D9" w:themeFill="background1" w:themeFillShade="D9"/>
+            <w:tcMar>
+              <w:left w:w="105" w:type="dxa"/>
+              <w:right w:w="105" w:type="dxa"/>
+            </w:tcMar>
+          </w:tcPr>
+          <w:p>
+            <w:pPr>
+              <w:spacing w:line="276" w:lineRule="auto"/>
+              <w:jc w:val="right"/>
+              <w:rPr>
+                <w:rFonts w:ascii="Tahoma" w:eastAsia="Tahoma" w:hAnsi="Tahoma" w:cs="Tahoma"/>
+                <w:color w:val="000000" w:themeColor="text1"/>
+              </w:rPr>
+            </w:pPr>
+            <w:r>
+              <w:rPr>
+                <w:rFonts w:ascii="Tahoma" w:eastAsia="Tahoma" w:hAnsi="Tahoma" w:cs="Tahoma"/>
+                <w:b/>
+                <w:bCs/>
+                <w:color w:val="000000" w:themeColor="text1"/>
+                <w:lang w:val="pl-PL"/>
+              </w:rPr>
+              <w:t>PRZYPADEK UŻYCIA</w:t>
+            </w:r>
+          </w:p>
+        </w:tc>
+        <w:tc>
+          <w:tcPr>
+            <w:tcW w:w="7650" w:type="dxa"/>
+            <w:tcBorders>
+              <w:top w:val="single" w:sz="12" w:space="0" w:color="auto"/>
+              <w:left w:val="single" w:sz="12" w:space="0" w:color="auto"/>
+              <w:bottom w:val="single" w:sz="12" w:space="0" w:color="auto"/>
+              <w:right w:val="single" w:sz="12" w:space="0" w:color="auto"/>
+            </w:tcBorders>
+            <w:tcMar>
+              <w:left w:w="105" w:type="dxa"/>
+              <w:right w:w="105" w:type="dxa"/>
+            </w:tcMar>
+          </w:tcPr>
+          <w:p>
+            <w:pPr>
+              <w:spacing w:line="276" w:lineRule="auto"/>
+              <w:rPr>
+                <w:rFonts w:ascii="Aptos" w:eastAsia="Aptos" w:hAnsi="Aptos" w:cs="Aptos"/>
+                <w:color w:val="000000" w:themeColor="text1"/>
+              </w:rPr>
+            </w:pPr>
+            <w:r>
+              <w:rPr>
+                <w:rFonts w:ascii="Aptos" w:eastAsia="Aptos" w:hAnsi="Aptos" w:cs="Aptos"/>
+                <w:color w:val="000000" w:themeColor="text1"/>
+                <w:lang w:val="pl-PL"/>
+              </w:rPr>
+              <w:t>Niezbędny</w:t>
+            </w:r>
+          </w:p>
+        </w:tc>
+      </w:tr>
+      <w:tr>
+        <w:trPr>
+          <w:trHeight w:val="300"/>
+        </w:trPr>
+        <w:tc>
+          <w:tcPr>
+            <w:tcW w:w="1665" w:type="dxa"/>
+            <w:tcBorders>
+              <w:top w:val="single" w:sz="12" w:space="0" w:color="auto"/>
+              <w:left w:val="single" w:sz="12" w:space="0" w:color="auto"/>
+              <w:bottom w:val="single" w:sz="12" w:space="0" w:color="auto"/>
+              <w:right w:val="single" w:sz="12" w:space="0" w:color="auto"/>
+            </w:tcBorders>
+            <w:shd w:val="clear" w:color="auto" w:fill="D9D9D9" w:themeFill="background1" w:themeFillShade="D9"/>
+            <w:tcMar>
+              <w:left w:w="105" w:type="dxa"/>
+              <w:right w:w="105" w:type="dxa"/>
+            </w:tcMar>
+          </w:tcPr>
+          <w:p>
+            <w:pPr>
+              <w:spacing w:line="276" w:lineRule="auto"/>
+              <w:jc w:val="right"/>
+              <w:rPr>
+                <w:rFonts w:ascii="Tahoma" w:eastAsia="Tahoma" w:hAnsi="Tahoma" w:cs="Tahoma"/>
+                <w:color w:val="000000" w:themeColor="text1"/>
+              </w:rPr>
+            </w:pPr>
+            <w:r>
+              <w:rPr>
+                <w:rFonts w:ascii="Tahoma" w:eastAsia="Tahoma" w:hAnsi="Tahoma" w:cs="Tahoma"/>
+                <w:b/>
+                <w:bCs/>
+                <w:color w:val="000000" w:themeColor="text1"/>
+                <w:lang w:val="pl-PL"/>
+              </w:rPr>
+              <w:t>PRIORYTET</w:t>
+            </w:r>
+          </w:p>
+        </w:tc>
+        <w:tc>
+          <w:tcPr>
+            <w:tcW w:w="7650" w:type="dxa"/>
+            <w:tcBorders>
+              <w:top w:val="single" w:sz="12" w:space="0" w:color="auto"/>
+              <w:left w:val="single" w:sz="12" w:space="0" w:color="auto"/>
+              <w:bottom w:val="single" w:sz="12" w:space="0" w:color="auto"/>
+              <w:right w:val="single" w:sz="12" w:space="0" w:color="auto"/>
+            </w:tcBorders>
+            <w:tcMar>
+              <w:left w:w="105" w:type="dxa"/>
+              <w:right w:w="105" w:type="dxa"/>
+            </w:tcMar>
+          </w:tcPr>
+          <w:p>
+            <w:pPr>
+              <w:spacing w:line="276" w:lineRule="auto"/>
+              <w:rPr>
+                <w:rFonts w:ascii="Aptos" w:eastAsia="Aptos" w:hAnsi="Aptos" w:cs="Aptos"/>
+                <w:color w:val="000000" w:themeColor="text1"/>
+              </w:rPr>
+            </w:pPr>
+            <w:r>
+              <w:rPr>
+                <w:rFonts w:ascii="Aptos" w:eastAsia="Aptos" w:hAnsi="Aptos" w:cs="Aptos"/>
+                <w:color w:val="000000" w:themeColor="text1"/>
+                <w:lang w:val="pl-PL"/>
+              </w:rPr>
+              <w:t>Wysoki</w:t>
+            </w:r>
+          </w:p>
+        </w:tc>
+      </w:tr>
+      <w:tr>
+        <w:trPr>
+          <w:trHeight w:val="300"/>
+        </w:trPr>
+        <w:tc>
+          <w:tcPr>
+            <w:tcW w:w="9315" w:type="dxa"/>
+            <w:gridSpan w:val="2"/>
+            <w:tcBorders>
+              <w:top w:val="single" w:sz="12" w:space="0" w:color="auto"/>
+              <w:left w:val="single" w:sz="12" w:space="0" w:color="auto"/>
+              <w:bottom w:val="single" w:sz="12" w:space="0" w:color="auto"/>
+              <w:right w:val="single" w:sz="12" w:space="0" w:color="auto"/>
+            </w:tcBorders>
+            <w:shd w:val="clear" w:color="auto" w:fill="D9D9D9" w:themeFill="background1" w:themeFillShade="D9"/>
+            <w:tcMar>
+              <w:left w:w="105" w:type="dxa"/>
+              <w:right w:w="105" w:type="dxa"/>
+            </w:tcMar>
+          </w:tcPr>
+          <w:p>
+            <w:pPr>
+              <w:spacing w:line="276" w:lineRule="auto"/>
+              <w:jc w:val="center"/>
+              <w:rPr>
+                <w:rFonts w:ascii="Tahoma" w:eastAsia="Tahoma" w:hAnsi="Tahoma" w:cs="Tahoma"/>
+                <w:color w:val="000000" w:themeColor="text1"/>
+              </w:rPr>
+            </w:pPr>
+            <w:r>
+              <w:rPr>
+                <w:rFonts w:ascii="Tahoma" w:eastAsia="Tahoma" w:hAnsi="Tahoma" w:cs="Tahoma"/>
+                <w:b/>
+                <w:bCs/>
+                <w:color w:val="000000" w:themeColor="text1"/>
+                <w:lang w:val="pl-PL"/>
+              </w:rPr>
+              <w:t>OPIS</w:t>
+            </w:r>
+          </w:p>
+        </w:tc>
+      </w:tr>
+      <w:tr>
+        <w:trPr>
+          <w:trHeight w:val="300"/>
+        </w:trPr>
+        <w:tc>
+          <w:tcPr>
+            <w:tcW w:w="9315" w:type="dxa"/>
+            <w:gridSpan w:val="2"/>
+            <w:tcBorders>
+              <w:top w:val="single" w:sz="12" w:space="0" w:color="auto"/>
+              <w:left w:val="single" w:sz="12" w:space="0" w:color="auto"/>
+              <w:bottom w:val="single" w:sz="12" w:space="0" w:color="auto"/>
+              <w:right w:val="single" w:sz="12" w:space="0" w:color="auto"/>
+            </w:tcBorders>
+            <w:tcMar>
+              <w:left w:w="105" w:type="dxa"/>
+              <w:right w:w="105" w:type="dxa"/>
+            </w:tcMar>
+          </w:tcPr>
+          <w:p>
+            <w:pPr>
+              <w:spacing w:line="360" w:lineRule="auto"/>
+              <w:rPr>
+                <w:lang w:val="pl-PL"/>
+              </w:rPr>
+            </w:pPr>
+            <w:r>
+              <w:rPr>
+                <w:rFonts w:ascii="Aptos" w:eastAsia="Aptos" w:hAnsi="Aptos" w:cs="Aptos"/>
+                <w:lang w:val="pl-PL"/>
+              </w:rPr>
+              <w:t>Zalogowany użytkownik wypełnia formularz tworzenia postu, wpisując treść (limit np. 280 znaków) oraz ewentualnie dodając załączniki (np. do 4 zdjęć). Użytkownik wybiera przycisk “Opublikuj”. System waliduje treść postu (np. czy nie jest pusta, czy mieści się w limicie znaków). Jeśli walidacja się nie powiedzie, system anuluje publikację i wyświetla komunikat o błędzie. Pomyślnie opublikowany post jest zapisywany w bazie danych i staje się publicznie widoczny w głównym strumieniu.</w:t>
             </w:r>
           </w:p>
         </w:tc>
@@ -1302,7 +2067,7 @@
     <w:lsdException w:name="Table Web 2" w:semiHidden="1" w:unhideWhenUsed="1"/>
     <w:lsdException w:name="Table Web 3" w:semiHidden="1" w:unhideWhenUsed="1"/>
     <w:lsdException w:name="Balloon Text" w:semiHidden="1" w:unhideWhenUsed="1"/>
-    <w:lsdException w:name="Table Grid" w:uiPriority="39"/>
+    <w:lsdException w:name="Table Grid" w:uiPriority="59"/>
     <w:lsdException w:name="Table Theme" w:semiHidden="1" w:unhideWhenUsed="1"/>
     <w:lsdException w:name="Placeholder Text" w:semiHidden="1"/>
     <w:lsdException w:name="No Spacing" w:uiPriority="1" w:qFormat="1"/>
@@ -1731,6 +2496,7 @@
   <w:style w:type="character" w:default="1" w:styleId="DefaultParagraphFont">
     <w:name w:val="Default Paragraph Font"/>
     <w:uiPriority w:val="1"/>
+    <w:semiHidden/>
     <w:unhideWhenUsed/>
   </w:style>
   <w:style w:type="table" w:default="1" w:styleId="TableNormal">
@@ -2047,7 +2813,7 @@
   <w:style w:type="table" w:styleId="TableGrid">
     <w:name w:val="Table Grid"/>
     <w:basedOn w:val="TableNormal"/>
-    <w:uiPriority w:val="39"/>
+    <w:uiPriority w:val="59"/>
     <w:rsid w:val="00D64311"/>
     <w:pPr>
       <w:spacing w:after="0" w:line="240" w:lineRule="auto"/>

</xml_diff>